<commit_message>
update full srs, and mockup
</commit_message>
<xml_diff>
--- a/report/SRS/Customer/SRS_Customer.docx
+++ b/report/SRS/Customer/SRS_Customer.docx
@@ -341,8 +341,30 @@
                 <w:bCs/>
                 <w:sz w:val="28"/>
                 <w:szCs w:val="28"/>
-              </w:rPr>
-            </w:pPr>
+                <w:lang w:val="vi-VN"/>
+              </w:rPr>
+            </w:pPr>
+            <w:r>
+              <w:rPr>
+                <w:rFonts w:ascii="Times New Roman" w:hAnsi="Times New Roman" w:cs="Times New Roman"/>
+                <w:b/>
+                <w:bCs/>
+                <w:sz w:val="28"/>
+                <w:szCs w:val="28"/>
+              </w:rPr>
+              <w:t>27</w:t>
+            </w:r>
+            <w:r>
+              <w:rPr>
+                <w:rFonts w:ascii="Times New Roman" w:hAnsi="Times New Roman" w:cs="Times New Roman"/>
+                <w:b/>
+                <w:bCs/>
+                <w:sz w:val="28"/>
+                <w:szCs w:val="28"/>
+                <w:lang w:val="vi-VN"/>
+              </w:rPr>
+              <w:t>/09/2021</w:t>
+            </w:r>
           </w:p>
         </w:tc>
         <w:tc>
@@ -360,8 +382,30 @@
                 <w:bCs/>
                 <w:sz w:val="28"/>
                 <w:szCs w:val="28"/>
-              </w:rPr>
-            </w:pPr>
+                <w:lang w:val="vi-VN"/>
+              </w:rPr>
+            </w:pPr>
+            <w:r>
+              <w:rPr>
+                <w:rFonts w:ascii="Times New Roman" w:hAnsi="Times New Roman" w:cs="Times New Roman"/>
+                <w:b/>
+                <w:bCs/>
+                <w:sz w:val="28"/>
+                <w:szCs w:val="28"/>
+              </w:rPr>
+              <w:t>1</w:t>
+            </w:r>
+            <w:r>
+              <w:rPr>
+                <w:rFonts w:ascii="Times New Roman" w:hAnsi="Times New Roman" w:cs="Times New Roman"/>
+                <w:b/>
+                <w:bCs/>
+                <w:sz w:val="28"/>
+                <w:szCs w:val="28"/>
+                <w:lang w:val="vi-VN"/>
+              </w:rPr>
+              <w:t>.0</w:t>
+            </w:r>
           </w:p>
         </w:tc>
         <w:tc>
@@ -396,8 +440,26 @@
                 <w:rFonts w:ascii="Times New Roman" w:hAnsi="Times New Roman" w:cs="Times New Roman"/>
                 <w:sz w:val="28"/>
                 <w:szCs w:val="28"/>
-              </w:rPr>
-            </w:pPr>
+                <w:lang w:val="vi-VN"/>
+              </w:rPr>
+            </w:pPr>
+            <w:r>
+              <w:rPr>
+                <w:rFonts w:ascii="Times New Roman" w:hAnsi="Times New Roman" w:cs="Times New Roman"/>
+                <w:sz w:val="28"/>
+                <w:szCs w:val="28"/>
+              </w:rPr>
+              <w:t>Nguyễn</w:t>
+            </w:r>
+            <w:r>
+              <w:rPr>
+                <w:rFonts w:ascii="Times New Roman" w:hAnsi="Times New Roman" w:cs="Times New Roman"/>
+                <w:sz w:val="28"/>
+                <w:szCs w:val="28"/>
+                <w:lang w:val="vi-VN"/>
+              </w:rPr>
+              <w:t xml:space="preserve"> Công Đáng</w:t>
+            </w:r>
           </w:p>
         </w:tc>
         <w:tc>
@@ -439,6 +501,27 @@
                 <w:szCs w:val="28"/>
               </w:rPr>
             </w:pPr>
+            <w:r>
+              <w:rPr>
+                <w:rFonts w:ascii="Times New Roman" w:hAnsi="Times New Roman" w:cs="Times New Roman"/>
+                <w:b/>
+                <w:bCs/>
+                <w:sz w:val="28"/>
+                <w:szCs w:val="28"/>
+              </w:rPr>
+              <w:t>27</w:t>
+            </w:r>
+            <w:r>
+              <w:rPr>
+                <w:rFonts w:ascii="Times New Roman" w:hAnsi="Times New Roman" w:cs="Times New Roman"/>
+                <w:b/>
+                <w:bCs/>
+                <w:sz w:val="28"/>
+                <w:szCs w:val="28"/>
+                <w:lang w:val="vi-VN"/>
+              </w:rPr>
+              <w:t>/09/2021</w:t>
+            </w:r>
           </w:p>
         </w:tc>
         <w:tc>
@@ -456,6 +539,28 @@
                 <w:szCs w:val="28"/>
               </w:rPr>
             </w:pPr>
+            <w:r>
+              <w:rPr>
+                <w:rFonts w:ascii="Times New Roman" w:hAnsi="Times New Roman" w:cs="Times New Roman"/>
+                <w:b/>
+                <w:bCs/>
+                <w:sz w:val="28"/>
+                <w:szCs w:val="28"/>
+                <w:lang w:val="vi-VN"/>
+              </w:rPr>
+              <w:t>2</w:t>
+            </w:r>
+            <w:r>
+              <w:rPr>
+                <w:rFonts w:ascii="Times New Roman" w:hAnsi="Times New Roman" w:cs="Times New Roman"/>
+                <w:b/>
+                <w:bCs/>
+                <w:sz w:val="28"/>
+                <w:szCs w:val="28"/>
+                <w:lang w:val="vi-VN"/>
+              </w:rPr>
+              <w:t>.0</w:t>
+            </w:r>
           </w:p>
         </w:tc>
         <w:tc>
@@ -488,8 +593,26 @@
                 <w:rFonts w:ascii="Times New Roman" w:hAnsi="Times New Roman" w:cs="Times New Roman"/>
                 <w:sz w:val="28"/>
                 <w:szCs w:val="28"/>
-              </w:rPr>
-            </w:pPr>
+                <w:lang w:val="vi-VN"/>
+              </w:rPr>
+            </w:pPr>
+            <w:r>
+              <w:rPr>
+                <w:rFonts w:ascii="Times New Roman" w:hAnsi="Times New Roman" w:cs="Times New Roman"/>
+                <w:sz w:val="28"/>
+                <w:szCs w:val="28"/>
+              </w:rPr>
+              <w:t>Trần</w:t>
+            </w:r>
+            <w:r>
+              <w:rPr>
+                <w:rFonts w:ascii="Times New Roman" w:hAnsi="Times New Roman" w:cs="Times New Roman"/>
+                <w:sz w:val="28"/>
+                <w:szCs w:val="28"/>
+                <w:lang w:val="vi-VN"/>
+              </w:rPr>
+              <w:t xml:space="preserve"> Quốc Trị</w:t>
+            </w:r>
           </w:p>
         </w:tc>
         <w:tc>
@@ -812,10 +935,11 @@
           <w:szCs w:val="32"/>
         </w:rPr>
       </w:pPr>
-      <w:bookmarkStart w:id="1" w:name="_Toc74347545"/>
-      <w:bookmarkStart w:id="2" w:name="_Toc74420627"/>
-      <w:bookmarkStart w:id="3" w:name="_Hlk74347695"/>
-      <w:bookmarkStart w:id="4" w:name="_Hlk74406759"/>
+      <w:bookmarkStart w:id="1" w:name="_Toc74420629"/>
+      <w:bookmarkStart w:id="2" w:name="_Toc74347545"/>
+      <w:bookmarkStart w:id="3" w:name="_Toc74420627"/>
+      <w:bookmarkStart w:id="4" w:name="_Hlk74347695"/>
+      <w:bookmarkStart w:id="5" w:name="_Hlk74406759"/>
       <w:r>
         <w:rPr>
           <w:rFonts w:eastAsia="Times New Roman" w:cs="Times New Roman"/>
@@ -825,26 +949,118 @@
         </w:rPr>
         <w:t>Tổng Quan</w:t>
       </w:r>
-      <w:bookmarkEnd w:id="1"/>
       <w:bookmarkEnd w:id="2"/>
+      <w:bookmarkEnd w:id="3"/>
     </w:p>
     <w:p>
       <w:pPr>
         <w:pStyle w:val="ListParagraph"/>
-        <w:numPr>
-          <w:ilvl w:val="0"/>
-          <w:numId w:val="10"/>
-        </w:numPr>
         <w:spacing w:line="360" w:lineRule="auto"/>
+        <w:ind w:left="644"/>
         <w:jc w:val="both"/>
         <w:outlineLvl w:val="1"/>
+        <w:rPr>
+          <w:rFonts w:eastAsia="Times New Roman" w:cs="Times New Roman"/>
+          <w:bCs/>
+          <w:sz w:val="32"/>
+          <w:szCs w:val="32"/>
+        </w:rPr>
+      </w:pPr>
+      <w:r>
         <w:rPr>
           <w:rFonts w:eastAsia="Times New Roman" w:cs="Times New Roman"/>
           <w:b/>
           <w:sz w:val="32"/>
           <w:szCs w:val="32"/>
         </w:rPr>
-      </w:pPr>
+        <w:t>•</w:t>
+      </w:r>
+      <w:r>
+        <w:rPr>
+          <w:rFonts w:eastAsia="Times New Roman" w:cs="Times New Roman"/>
+          <w:b/>
+          <w:sz w:val="32"/>
+          <w:szCs w:val="32"/>
+        </w:rPr>
+        <w:tab/>
+      </w:r>
+      <w:r>
+        <w:rPr>
+          <w:rFonts w:eastAsia="Times New Roman" w:cs="Times New Roman"/>
+          <w:bCs/>
+          <w:sz w:val="32"/>
+          <w:szCs w:val="32"/>
+        </w:rPr>
+        <w:t>Ứng dụng này giúp người dùng dễ dàng đặt mua sách mà mình cần. phù hợp với những người thích nhanh chóng và tiện dụng.</w:t>
+      </w:r>
+    </w:p>
+    <w:p>
+      <w:pPr>
+        <w:pStyle w:val="ListParagraph"/>
+        <w:spacing w:line="360" w:lineRule="auto"/>
+        <w:ind w:left="644"/>
+        <w:jc w:val="both"/>
+        <w:outlineLvl w:val="1"/>
+        <w:rPr>
+          <w:rFonts w:eastAsia="Times New Roman" w:cs="Times New Roman"/>
+          <w:bCs/>
+          <w:sz w:val="32"/>
+          <w:szCs w:val="32"/>
+        </w:rPr>
+      </w:pPr>
+      <w:r>
+        <w:rPr>
+          <w:rFonts w:eastAsia="Times New Roman" w:cs="Times New Roman"/>
+          <w:bCs/>
+          <w:sz w:val="32"/>
+          <w:szCs w:val="32"/>
+        </w:rPr>
+        <w:t>•</w:t>
+      </w:r>
+      <w:r>
+        <w:rPr>
+          <w:rFonts w:eastAsia="Times New Roman" w:cs="Times New Roman"/>
+          <w:bCs/>
+          <w:sz w:val="32"/>
+          <w:szCs w:val="32"/>
+        </w:rPr>
+        <w:tab/>
+        <w:t>Giúp quản trị viên dễ dàng sử dụng và quản lý.</w:t>
+      </w:r>
+    </w:p>
+    <w:p>
+      <w:pPr>
+        <w:pStyle w:val="ListParagraph"/>
+        <w:spacing w:line="360" w:lineRule="auto"/>
+        <w:ind w:left="644"/>
+        <w:jc w:val="both"/>
+        <w:outlineLvl w:val="1"/>
+        <w:rPr>
+          <w:rFonts w:eastAsia="Times New Roman" w:cs="Times New Roman"/>
+          <w:bCs/>
+          <w:sz w:val="32"/>
+          <w:szCs w:val="32"/>
+        </w:rPr>
+      </w:pPr>
+      <w:r>
+        <w:rPr>
+          <w:rFonts w:eastAsia="Times New Roman" w:cs="Times New Roman"/>
+          <w:bCs/>
+          <w:sz w:val="32"/>
+          <w:szCs w:val="32"/>
+        </w:rPr>
+        <w:t>•</w:t>
+      </w:r>
+      <w:r>
+        <w:rPr>
+          <w:rFonts w:eastAsia="Times New Roman" w:cs="Times New Roman"/>
+          <w:bCs/>
+          <w:sz w:val="32"/>
+          <w:szCs w:val="32"/>
+        </w:rPr>
+        <w:tab/>
+        <w:t>Đặt hàng nhanh chóng thuận tiện</w:t>
+      </w:r>
     </w:p>
     <w:p>
       <w:pPr>
@@ -864,8 +1080,8 @@
           <w:szCs w:val="32"/>
         </w:rPr>
       </w:pPr>
-      <w:bookmarkStart w:id="5" w:name="_Toc74347546"/>
-      <w:bookmarkStart w:id="6" w:name="_Toc74420628"/>
+      <w:bookmarkStart w:id="6" w:name="_Toc74347546"/>
+      <w:bookmarkStart w:id="7" w:name="_Toc74420628"/>
       <w:r>
         <w:rPr>
           <w:rFonts w:eastAsia="Times New Roman" w:cs="Times New Roman"/>
@@ -875,10 +1091,10 @@
         </w:rPr>
         <w:t>Phạm Vi</w:t>
       </w:r>
-      <w:bookmarkEnd w:id="5"/>
       <w:bookmarkEnd w:id="6"/>
+      <w:bookmarkEnd w:id="7"/>
     </w:p>
-    <w:bookmarkEnd w:id="3"/>
+    <w:bookmarkEnd w:id="4"/>
     <w:p>
       <w:pPr>
         <w:pStyle w:val="CommentText"/>
@@ -905,6 +1121,23 @@
         </w:rPr>
         <w:t xml:space="preserve">Hệ điều hành: </w:t>
       </w:r>
+      <w:r>
+        <w:rPr>
+          <w:rFonts w:ascii="Times New Roman" w:hAnsi="Times New Roman"/>
+          <w:sz w:val="28"/>
+          <w:szCs w:val="28"/>
+        </w:rPr>
+        <w:t>android</w:t>
+      </w:r>
+      <w:r>
+        <w:rPr>
+          <w:rFonts w:ascii="Times New Roman" w:hAnsi="Times New Roman"/>
+          <w:sz w:val="28"/>
+          <w:szCs w:val="28"/>
+          <w:lang w:val="vi-VN"/>
+        </w:rPr>
+        <w:t xml:space="preserve"> 10</w:t>
+      </w:r>
     </w:p>
     <w:p>
       <w:pPr>
@@ -932,6 +1165,14 @@
         </w:rPr>
         <w:t xml:space="preserve">Thiết bị test: </w:t>
       </w:r>
+      <w:r>
+        <w:rPr>
+          <w:rFonts w:ascii="Times New Roman" w:hAnsi="Times New Roman"/>
+          <w:sz w:val="28"/>
+          <w:szCs w:val="28"/>
+        </w:rPr>
+        <w:t>Samsung Galaxy Z Flip</w:t>
+      </w:r>
     </w:p>
     <w:p>
       <w:pPr>
@@ -1013,23 +1254,44 @@
         </w:rPr>
         <w:t>Cần có kết nối internet</w:t>
       </w:r>
-      <w:bookmarkEnd w:id="4"/>
+      <w:bookmarkEnd w:id="5"/>
     </w:p>
     <w:p>
       <w:pPr>
         <w:rPr>
           <w:rFonts w:ascii="Times New Roman" w:eastAsia="Times New Roman" w:hAnsi="Times New Roman" w:cs="Times New Roman"/>
+          <w:kern w:val="3"/>
+          <w:sz w:val="28"/>
+          <w:szCs w:val="28"/>
+          <w:lang w:eastAsia="zh-CN"/>
         </w:rPr>
       </w:pPr>
       <w:r>
         <w:rPr>
-          <w:rFonts w:ascii="Times New Roman" w:eastAsia="Times New Roman" w:hAnsi="Times New Roman" w:cs="Times New Roman"/>
+          <w:rFonts w:ascii="Times New Roman" w:hAnsi="Times New Roman"/>
+          <w:sz w:val="28"/>
+          <w:szCs w:val="28"/>
         </w:rPr>
         <w:br w:type="page"/>
       </w:r>
     </w:p>
     <w:p>
       <w:pPr>
+        <w:pStyle w:val="CommentText"/>
+        <w:tabs>
+          <w:tab w:val="left" w:pos="4230"/>
+        </w:tabs>
+        <w:ind w:left="709"/>
+        <w:textAlignment w:val="auto"/>
+        <w:rPr>
+          <w:rFonts w:ascii="Times New Roman" w:hAnsi="Times New Roman"/>
+          <w:sz w:val="28"/>
+          <w:szCs w:val="28"/>
+        </w:rPr>
+      </w:pPr>
+    </w:p>
+    <w:p>
+      <w:pPr>
         <w:pStyle w:val="Heading1"/>
         <w:spacing w:line="480" w:lineRule="auto"/>
         <w:jc w:val="center"/>
@@ -1040,7 +1302,6 @@
           <w:szCs w:val="34"/>
         </w:rPr>
       </w:pPr>
-      <w:bookmarkStart w:id="7" w:name="_Toc74420629"/>
       <w:r>
         <w:rPr>
           <w:rFonts w:ascii="Times New Roman" w:eastAsia="Times New Roman" w:hAnsi="Times New Roman" w:cs="Times New Roman"/>
@@ -1048,10 +1309,9 @@
           <w:sz w:val="56"/>
           <w:szCs w:val="34"/>
         </w:rPr>
-        <w:lastRenderedPageBreak/>
         <w:t>YÊU CẦU CHỨC NĂNG</w:t>
       </w:r>
-      <w:bookmarkEnd w:id="7"/>
+      <w:bookmarkEnd w:id="1"/>
     </w:p>
     <w:p>
       <w:pPr>
@@ -5064,8 +5324,26 @@
                 <w:rFonts w:ascii="Times New Roman" w:hAnsi="Times New Roman" w:cs="Times New Roman"/>
                 <w:sz w:val="28"/>
                 <w:szCs w:val="28"/>
-              </w:rPr>
-            </w:pPr>
+                <w:lang w:val="vi-VN"/>
+              </w:rPr>
+            </w:pPr>
+            <w:r>
+              <w:rPr>
+                <w:rFonts w:ascii="Times New Roman" w:hAnsi="Times New Roman" w:cs="Times New Roman"/>
+                <w:sz w:val="28"/>
+                <w:szCs w:val="28"/>
+              </w:rPr>
+              <w:t>Hệ</w:t>
+            </w:r>
+            <w:r>
+              <w:rPr>
+                <w:rFonts w:ascii="Times New Roman" w:hAnsi="Times New Roman" w:cs="Times New Roman"/>
+                <w:sz w:val="28"/>
+                <w:szCs w:val="28"/>
+                <w:lang w:val="vi-VN"/>
+              </w:rPr>
+              <w:t xml:space="preserve"> thống sẽ thêm vào đến mục đặt hàng và chỉ đặt 1 sách này</w:t>
+            </w:r>
           </w:p>
         </w:tc>
       </w:tr>
@@ -11951,7 +12229,7 @@
     <w:lsdException w:name="toc 9" w:semiHidden="1" w:uiPriority="39" w:unhideWhenUsed="1"/>
     <w:lsdException w:name="Normal Indent" w:semiHidden="1" w:unhideWhenUsed="1"/>
     <w:lsdException w:name="footnote text" w:semiHidden="1" w:unhideWhenUsed="1"/>
-    <w:lsdException w:name="annotation text" w:semiHidden="1" w:uiPriority="0" w:unhideWhenUsed="1"/>
+    <w:lsdException w:name="annotation text" w:semiHidden="1" w:uiPriority="0" w:unhideWhenUsed="1" w:qFormat="1"/>
     <w:lsdException w:name="header" w:semiHidden="1" w:unhideWhenUsed="1"/>
     <w:lsdException w:name="footer" w:semiHidden="1" w:unhideWhenUsed="1"/>
     <w:lsdException w:name="index heading" w:semiHidden="1" w:unhideWhenUsed="1"/>
@@ -12026,6 +12304,7 @@
     <w:lsdException w:name="HTML Sample" w:semiHidden="1" w:unhideWhenUsed="1"/>
     <w:lsdException w:name="HTML Typewriter" w:semiHidden="1" w:unhideWhenUsed="1"/>
     <w:lsdException w:name="HTML Variable" w:semiHidden="1" w:unhideWhenUsed="1"/>
+    <w:lsdException w:name="Normal Table" w:semiHidden="1" w:unhideWhenUsed="1"/>
     <w:lsdException w:name="annotation subject" w:semiHidden="1" w:unhideWhenUsed="1"/>
     <w:lsdException w:name="No List" w:semiHidden="1" w:unhideWhenUsed="1"/>
     <w:lsdException w:name="Outline List 1" w:semiHidden="1" w:unhideWhenUsed="1"/>
@@ -12068,8 +12347,11 @@
     <w:lsdException w:name="Table Contemporary" w:semiHidden="1" w:unhideWhenUsed="1"/>
     <w:lsdException w:name="Table Elegant" w:semiHidden="1" w:unhideWhenUsed="1"/>
     <w:lsdException w:name="Table Professional" w:semiHidden="1" w:unhideWhenUsed="1"/>
+    <w:lsdException w:name="Table Subtle 1" w:semiHidden="1" w:unhideWhenUsed="1"/>
     <w:lsdException w:name="Table Subtle 2" w:semiHidden="1" w:unhideWhenUsed="1"/>
     <w:lsdException w:name="Table Web 1" w:semiHidden="1" w:unhideWhenUsed="1"/>
+    <w:lsdException w:name="Table Web 2" w:semiHidden="1" w:unhideWhenUsed="1"/>
+    <w:lsdException w:name="Table Web 3" w:semiHidden="1" w:unhideWhenUsed="1"/>
     <w:lsdException w:name="Balloon Text" w:semiHidden="1" w:unhideWhenUsed="1"/>
     <w:lsdException w:name="Table Grid" w:uiPriority="39"/>
     <w:lsdException w:name="Table Theme" w:semiHidden="1" w:unhideWhenUsed="1"/>
@@ -12448,6 +12730,7 @@
     <w:name w:val="annotation text"/>
     <w:basedOn w:val="Normal"/>
     <w:link w:val="CommentTextChar"/>
+    <w:qFormat/>
     <w:rsid w:val="00D67817"/>
     <w:pPr>
       <w:suppressAutoHyphens/>

</xml_diff>